<commit_message>
Proposal for the assignment
</commit_message>
<xml_diff>
--- a/ProjectProposal.docx
+++ b/ProjectProposal.docx
@@ -2,22 +2,6 @@
 <file path=word/document.xml><?xml version="1.0" encoding="utf-8"?>
 <w:document xmlns:wpc="http://schemas.microsoft.com/office/word/2010/wordprocessingCanvas" xmlns:cx="http://schemas.microsoft.com/office/drawing/2014/chartex" xmlns:cx1="http://schemas.microsoft.com/office/drawing/2015/9/8/chartex" xmlns:cx2="http://schemas.microsoft.com/office/drawing/2015/10/21/chartex" xmlns:mc="http://schemas.openxmlformats.org/markup-compatibility/2006" xmlns:o="urn:schemas-microsoft-com:office:office" xmlns:r="http://schemas.openxmlformats.org/officeDocument/2006/relationships" xmlns:m="http://schemas.openxmlformats.org/officeDocument/2006/math" xmlns:v="urn:schemas-microsoft-com:vml" xmlns:wp14="http://schemas.microsoft.com/office/word/2010/wordprocessingDrawing" xmlns:wp="http://schemas.openxmlformats.org/drawingml/2006/wordprocessingDrawing" xmlns:w10="urn:schemas-microsoft-com:office:word" xmlns:w="http://schemas.openxmlformats.org/wordprocessingml/2006/main" xmlns:w14="http://schemas.microsoft.com/office/word/2010/wordml" xmlns:w15="http://schemas.microsoft.com/office/word/2012/wordml" xmlns:w16se="http://schemas.microsoft.com/office/word/2015/wordml/symex" xmlns:wpg="http://schemas.microsoft.com/office/word/2010/wordprocessingGroup" xmlns:wpi="http://schemas.microsoft.com/office/word/2010/wordprocessingInk" xmlns:wne="http://schemas.microsoft.com/office/word/2006/wordml" xmlns:wps="http://schemas.microsoft.com/office/word/2010/wordprocessingShape" mc:Ignorable="w14 w15 w16se wp14">
   <w:body>
-    <w:p>
-      <w:pPr>
-        <w:shd w:val="clear" w:color="auto" w:fill="FFFFFF"/>
-        <w:spacing w:before="198" w:after="120" w:line="240" w:lineRule="auto"/>
-        <w:jc w:val="both"/>
-        <w:outlineLvl w:val="1"/>
-        <w:rPr>
-          <w:rFonts w:ascii="Times New Roman" w:eastAsia="宋体" w:hAnsi="Times New Roman" w:cs="Times New Roman"/>
-          <w:bCs/>
-          <w:color w:val="222222"/>
-          <w:sz w:val="27"/>
-          <w:szCs w:val="27"/>
-          <w:lang w:val="en-US"/>
-        </w:rPr>
-      </w:pPr>
-    </w:p>
     <w:p>
       <w:pPr>
         <w:shd w:val="clear" w:color="auto" w:fill="FFFFFF"/>
@@ -34,13 +18,7 @@
           <w:lang w:val="en-US"/>
         </w:rPr>
       </w:pPr>
-    </w:p>
-    <w:p>
-      <w:pPr>
-        <w:shd w:val="clear" w:color="auto" w:fill="FFFFFF"/>
-        <w:spacing w:before="198" w:after="120" w:line="240" w:lineRule="auto"/>
-        <w:jc w:val="both"/>
-        <w:outlineLvl w:val="2"/>
+      <w:r>
         <w:rPr>
           <w:rFonts w:ascii="Times New Roman" w:eastAsia="宋体" w:hAnsi="Times New Roman" w:cs="Times New Roman"/>
           <w:b/>
@@ -50,14 +28,9 @@
           <w:szCs w:val="36"/>
           <w:lang w:val="en-US"/>
         </w:rPr>
-      </w:pPr>
-    </w:p>
-    <w:p>
-      <w:pPr>
-        <w:shd w:val="clear" w:color="auto" w:fill="FFFFFF"/>
-        <w:spacing w:before="198" w:after="120" w:line="240" w:lineRule="auto"/>
-        <w:jc w:val="both"/>
-        <w:outlineLvl w:val="2"/>
+        <w:tab/>
+      </w:r>
+      <w:r>
         <w:rPr>
           <w:rFonts w:ascii="Times New Roman" w:eastAsia="宋体" w:hAnsi="Times New Roman" w:cs="Times New Roman"/>
           <w:b/>
@@ -67,14 +40,9 @@
           <w:szCs w:val="36"/>
           <w:lang w:val="en-US"/>
         </w:rPr>
-      </w:pPr>
-    </w:p>
-    <w:p>
-      <w:pPr>
-        <w:shd w:val="clear" w:color="auto" w:fill="FFFFFF"/>
-        <w:spacing w:before="198" w:after="120" w:line="240" w:lineRule="auto"/>
-        <w:jc w:val="both"/>
-        <w:outlineLvl w:val="2"/>
+        <w:tab/>
+      </w:r>
+      <w:r>
         <w:rPr>
           <w:rFonts w:ascii="Times New Roman" w:eastAsia="宋体" w:hAnsi="Times New Roman" w:cs="Times New Roman"/>
           <w:b/>
@@ -84,14 +52,9 @@
           <w:szCs w:val="36"/>
           <w:lang w:val="en-US"/>
         </w:rPr>
-      </w:pPr>
-    </w:p>
-    <w:p>
-      <w:pPr>
-        <w:shd w:val="clear" w:color="auto" w:fill="FFFFFF"/>
-        <w:spacing w:before="198" w:after="120" w:line="240" w:lineRule="auto"/>
-        <w:jc w:val="both"/>
-        <w:outlineLvl w:val="2"/>
+        <w:tab/>
+      </w:r>
+      <w:r>
         <w:rPr>
           <w:rFonts w:ascii="Times New Roman" w:eastAsia="宋体" w:hAnsi="Times New Roman" w:cs="Times New Roman"/>
           <w:b/>
@@ -101,10 +64,11 @@
           <w:szCs w:val="36"/>
           <w:lang w:val="en-US"/>
         </w:rPr>
-      </w:pPr>
-      <w:r>
-        <w:rPr>
-          <w:rFonts w:ascii="Times New Roman" w:eastAsia="宋体" w:hAnsi="Times New Roman" w:cs="Times New Roman" w:hint="eastAsia"/>
+        <w:tab/>
+      </w:r>
+      <w:r>
+        <w:rPr>
+          <w:rFonts w:ascii="Times New Roman" w:eastAsia="宋体" w:hAnsi="Times New Roman" w:cs="Times New Roman"/>
           <w:b/>
           <w:bCs/>
           <w:color w:val="222222"/>
@@ -112,10 +76,113 @@
           <w:szCs w:val="36"/>
           <w:lang w:val="en-US"/>
         </w:rPr>
-        <w:t>/* Description needed*/</w:t>
-      </w:r>
-      <w:bookmarkStart w:id="0" w:name="_GoBack"/>
-      <w:bookmarkEnd w:id="0"/>
+        <w:tab/>
+        <w:t>Project Health</w:t>
+      </w:r>
+    </w:p>
+    <w:p>
+      <w:pPr>
+        <w:rPr>
+          <w:b/>
+          <w:sz w:val="24"/>
+          <w:szCs w:val="24"/>
+        </w:rPr>
+      </w:pPr>
+      <w:r>
+        <w:rPr>
+          <w:b/>
+          <w:sz w:val="28"/>
+          <w:szCs w:val="28"/>
+        </w:rPr>
+        <w:t>Meal Planner</w:t>
+      </w:r>
+    </w:p>
+    <w:p>
+      <w:pPr>
+        <w:rPr>
+          <w:b/>
+          <w:sz w:val="24"/>
+          <w:szCs w:val="24"/>
+        </w:rPr>
+      </w:pPr>
+      <w:r>
+        <w:rPr>
+          <w:b/>
+          <w:sz w:val="24"/>
+          <w:szCs w:val="24"/>
+        </w:rPr>
+        <w:t>Members:</w:t>
+      </w:r>
+    </w:p>
+    <w:p>
+      <w:pPr>
+        <w:rPr>
+          <w:sz w:val="24"/>
+          <w:szCs w:val="24"/>
+        </w:rPr>
+      </w:pPr>
+      <w:proofErr w:type="spellStart"/>
+      <w:r>
+        <w:rPr>
+          <w:sz w:val="24"/>
+          <w:szCs w:val="24"/>
+        </w:rPr>
+        <w:t>Yaoheng</w:t>
+      </w:r>
+      <w:proofErr w:type="spellEnd"/>
+      <w:r>
+        <w:rPr>
+          <w:sz w:val="24"/>
+          <w:szCs w:val="24"/>
+        </w:rPr>
+        <w:t xml:space="preserve"> Mo</w:t>
+      </w:r>
+      <w:r>
+        <w:rPr>
+          <w:sz w:val="24"/>
+          <w:szCs w:val="24"/>
+        </w:rPr>
+        <w:t xml:space="preserve">, </w:t>
+      </w:r>
+      <w:r>
+        <w:rPr>
+          <w:sz w:val="24"/>
+          <w:szCs w:val="24"/>
+        </w:rPr>
+        <w:t xml:space="preserve">Domenic </w:t>
+      </w:r>
+      <w:proofErr w:type="spellStart"/>
+      <w:r>
+        <w:rPr>
+          <w:sz w:val="24"/>
+          <w:szCs w:val="24"/>
+        </w:rPr>
+        <w:t>Palucci</w:t>
+      </w:r>
+      <w:proofErr w:type="spellEnd"/>
+    </w:p>
+    <w:p>
+      <w:pPr>
+        <w:rPr>
+          <w:sz w:val="24"/>
+          <w:szCs w:val="24"/>
+        </w:rPr>
+      </w:pPr>
+    </w:p>
+    <w:p>
+      <w:pPr>
+        <w:rPr>
+          <w:sz w:val="24"/>
+          <w:szCs w:val="24"/>
+        </w:rPr>
+      </w:pPr>
+      <w:r>
+        <w:rPr>
+          <w:sz w:val="24"/>
+          <w:szCs w:val="24"/>
+        </w:rPr>
+        <w:t>Meal Planner Application in which a user enters their Name, selects their nutritional level and plans each of their meal for the day. It tracks Calorie, Fat &amp; Protein count, and meal type. If the application is followed, it will also provide notifications of exceeding the total daily calorie count.</w:t>
+      </w:r>
     </w:p>
     <w:p>
       <w:pPr>
@@ -150,13 +217,7 @@
           <w:lang w:val="en-US"/>
         </w:rPr>
       </w:pPr>
-    </w:p>
-    <w:p>
-      <w:pPr>
-        <w:shd w:val="clear" w:color="auto" w:fill="FFFFFF"/>
-        <w:spacing w:before="198" w:after="120" w:line="240" w:lineRule="auto"/>
-        <w:jc w:val="both"/>
-        <w:outlineLvl w:val="2"/>
+      <w:r>
         <w:rPr>
           <w:rFonts w:ascii="Times New Roman" w:eastAsia="宋体" w:hAnsi="Times New Roman" w:cs="Times New Roman"/>
           <w:b/>
@@ -166,102 +227,6 @@
           <w:szCs w:val="36"/>
           <w:lang w:val="en-US"/>
         </w:rPr>
-      </w:pPr>
-    </w:p>
-    <w:p>
-      <w:pPr>
-        <w:shd w:val="clear" w:color="auto" w:fill="FFFFFF"/>
-        <w:spacing w:before="198" w:after="120" w:line="240" w:lineRule="auto"/>
-        <w:jc w:val="both"/>
-        <w:outlineLvl w:val="2"/>
-        <w:rPr>
-          <w:rFonts w:ascii="Times New Roman" w:eastAsia="宋体" w:hAnsi="Times New Roman" w:cs="Times New Roman"/>
-          <w:b/>
-          <w:bCs/>
-          <w:color w:val="222222"/>
-          <w:sz w:val="36"/>
-          <w:szCs w:val="36"/>
-          <w:lang w:val="en-US"/>
-        </w:rPr>
-      </w:pPr>
-    </w:p>
-    <w:p>
-      <w:pPr>
-        <w:shd w:val="clear" w:color="auto" w:fill="FFFFFF"/>
-        <w:spacing w:before="198" w:after="120" w:line="240" w:lineRule="auto"/>
-        <w:jc w:val="both"/>
-        <w:outlineLvl w:val="2"/>
-        <w:rPr>
-          <w:rFonts w:ascii="Times New Roman" w:eastAsia="宋体" w:hAnsi="Times New Roman" w:cs="Times New Roman"/>
-          <w:b/>
-          <w:bCs/>
-          <w:color w:val="222222"/>
-          <w:sz w:val="36"/>
-          <w:szCs w:val="36"/>
-          <w:lang w:val="en-US"/>
-        </w:rPr>
-      </w:pPr>
-    </w:p>
-    <w:p>
-      <w:pPr>
-        <w:shd w:val="clear" w:color="auto" w:fill="FFFFFF"/>
-        <w:spacing w:before="198" w:after="120" w:line="240" w:lineRule="auto"/>
-        <w:jc w:val="both"/>
-        <w:outlineLvl w:val="2"/>
-        <w:rPr>
-          <w:rFonts w:ascii="Times New Roman" w:eastAsia="宋体" w:hAnsi="Times New Roman" w:cs="Times New Roman"/>
-          <w:b/>
-          <w:bCs/>
-          <w:color w:val="222222"/>
-          <w:sz w:val="36"/>
-          <w:szCs w:val="36"/>
-          <w:lang w:val="en-US"/>
-        </w:rPr>
-      </w:pPr>
-    </w:p>
-    <w:p>
-      <w:pPr>
-        <w:shd w:val="clear" w:color="auto" w:fill="FFFFFF"/>
-        <w:spacing w:before="198" w:after="120" w:line="240" w:lineRule="auto"/>
-        <w:jc w:val="both"/>
-        <w:outlineLvl w:val="2"/>
-        <w:rPr>
-          <w:rFonts w:ascii="Times New Roman" w:eastAsia="宋体" w:hAnsi="Times New Roman" w:cs="Times New Roman"/>
-          <w:b/>
-          <w:bCs/>
-          <w:color w:val="222222"/>
-          <w:sz w:val="36"/>
-          <w:szCs w:val="36"/>
-          <w:lang w:val="en-US"/>
-        </w:rPr>
-      </w:pPr>
-    </w:p>
-    <w:p>
-      <w:pPr>
-        <w:shd w:val="clear" w:color="auto" w:fill="FFFFFF"/>
-        <w:spacing w:before="198" w:after="120" w:line="240" w:lineRule="auto"/>
-        <w:jc w:val="both"/>
-        <w:outlineLvl w:val="2"/>
-        <w:rPr>
-          <w:rFonts w:ascii="Times New Roman" w:eastAsia="宋体" w:hAnsi="Times New Roman" w:cs="Times New Roman"/>
-          <w:b/>
-          <w:bCs/>
-          <w:color w:val="222222"/>
-          <w:sz w:val="36"/>
-          <w:szCs w:val="36"/>
-          <w:lang w:val="en-US"/>
-        </w:rPr>
-      </w:pPr>
-      <w:r>
-        <w:rPr>
-          <w:rFonts w:ascii="Times New Roman" w:eastAsia="宋体" w:hAnsi="Times New Roman" w:cs="Times New Roman"/>
-          <w:b/>
-          <w:bCs/>
-          <w:color w:val="222222"/>
-          <w:sz w:val="36"/>
-          <w:szCs w:val="36"/>
-          <w:lang w:val="en-US"/>
-        </w:rPr>
         <w:t>Concepts and Technologies Covered</w:t>
       </w:r>
     </w:p>
@@ -273,17 +238,17 @@
         <w:rPr>
           <w:rFonts w:ascii="Times New Roman" w:eastAsia="宋体" w:hAnsi="Times New Roman" w:cs="Times New Roman"/>
           <w:color w:val="000000"/>
-          <w:sz w:val="27"/>
-          <w:szCs w:val="27"/>
-          <w:lang w:val="en-US"/>
-        </w:rPr>
-      </w:pPr>
-      <w:r>
-        <w:rPr>
-          <w:rFonts w:ascii="Times New Roman" w:eastAsia="宋体" w:hAnsi="Times New Roman" w:cs="Times New Roman"/>
-          <w:color w:val="000000"/>
-          <w:sz w:val="27"/>
-          <w:szCs w:val="27"/>
+          <w:sz w:val="24"/>
+          <w:szCs w:val="24"/>
+          <w:lang w:val="en-US"/>
+        </w:rPr>
+      </w:pPr>
+      <w:r>
+        <w:rPr>
+          <w:rFonts w:ascii="Times New Roman" w:eastAsia="宋体" w:hAnsi="Times New Roman" w:cs="Times New Roman"/>
+          <w:color w:val="000000"/>
+          <w:sz w:val="24"/>
+          <w:szCs w:val="24"/>
           <w:lang w:val="en-US"/>
         </w:rPr>
         <w:t xml:space="preserve">1. Visual </w:t>
@@ -292,8 +257,8 @@
         <w:rPr>
           <w:rFonts w:ascii="Times New Roman" w:eastAsia="宋体" w:hAnsi="Times New Roman" w:cs="Times New Roman"/>
           <w:color w:val="000000"/>
-          <w:sz w:val="27"/>
-          <w:szCs w:val="27"/>
+          <w:sz w:val="24"/>
+          <w:szCs w:val="24"/>
           <w:lang w:val="en-US"/>
         </w:rPr>
         <w:t xml:space="preserve">studio </w:t>
@@ -302,8 +267,8 @@
         <w:rPr>
           <w:rFonts w:ascii="Times New Roman" w:eastAsia="宋体" w:hAnsi="Times New Roman" w:cs="Times New Roman"/>
           <w:color w:val="000000"/>
-          <w:sz w:val="27"/>
-          <w:szCs w:val="27"/>
+          <w:sz w:val="24"/>
+          <w:szCs w:val="24"/>
           <w:lang w:val="en-US"/>
         </w:rPr>
         <w:t xml:space="preserve">C#. NET </w:t>
@@ -317,17 +282,17 @@
         <w:rPr>
           <w:rFonts w:ascii="Times New Roman" w:eastAsia="宋体" w:hAnsi="Times New Roman" w:cs="Times New Roman"/>
           <w:color w:val="000000"/>
-          <w:sz w:val="27"/>
-          <w:szCs w:val="27"/>
-          <w:lang w:val="en-US"/>
-        </w:rPr>
-      </w:pPr>
-      <w:r>
-        <w:rPr>
-          <w:rFonts w:ascii="Times New Roman" w:eastAsia="宋体" w:hAnsi="Times New Roman" w:cs="Times New Roman"/>
-          <w:color w:val="000000"/>
-          <w:sz w:val="27"/>
-          <w:szCs w:val="27"/>
+          <w:sz w:val="24"/>
+          <w:szCs w:val="24"/>
+          <w:lang w:val="en-US"/>
+        </w:rPr>
+      </w:pPr>
+      <w:r>
+        <w:rPr>
+          <w:rFonts w:ascii="Times New Roman" w:eastAsia="宋体" w:hAnsi="Times New Roman" w:cs="Times New Roman"/>
+          <w:color w:val="000000"/>
+          <w:sz w:val="24"/>
+          <w:szCs w:val="24"/>
           <w:lang w:val="en-US"/>
         </w:rPr>
         <w:t>2. SQL</w:t>
@@ -336,8 +301,8 @@
         <w:rPr>
           <w:rFonts w:ascii="Times New Roman" w:eastAsia="宋体" w:hAnsi="Times New Roman" w:cs="Times New Roman"/>
           <w:color w:val="000000"/>
-          <w:sz w:val="27"/>
-          <w:szCs w:val="27"/>
+          <w:sz w:val="24"/>
+          <w:szCs w:val="24"/>
           <w:lang w:val="en-US"/>
         </w:rPr>
         <w:t xml:space="preserve"> via Azure</w:t>
@@ -351,8 +316,8 @@
         <w:rPr>
           <w:rFonts w:ascii="Times New Roman" w:eastAsia="宋体" w:hAnsi="Times New Roman" w:cs="Times New Roman"/>
           <w:color w:val="000000"/>
-          <w:sz w:val="27"/>
-          <w:szCs w:val="27"/>
+          <w:sz w:val="24"/>
+          <w:szCs w:val="24"/>
           <w:lang w:val="en-US"/>
         </w:rPr>
       </w:pPr>
@@ -360,8 +325,8 @@
         <w:rPr>
           <w:rFonts w:ascii="Times New Roman" w:eastAsia="宋体" w:hAnsi="Times New Roman" w:cs="Times New Roman" w:hint="eastAsia"/>
           <w:color w:val="000000"/>
-          <w:sz w:val="27"/>
-          <w:szCs w:val="27"/>
+          <w:sz w:val="24"/>
+          <w:szCs w:val="24"/>
           <w:lang w:val="en-US"/>
         </w:rPr>
         <w:t>3.Printing</w:t>
@@ -375,17 +340,17 @@
         <w:rPr>
           <w:rFonts w:ascii="Times New Roman" w:eastAsia="宋体" w:hAnsi="Times New Roman" w:cs="Times New Roman"/>
           <w:color w:val="000000"/>
-          <w:sz w:val="27"/>
-          <w:szCs w:val="27"/>
-          <w:lang w:val="en-US"/>
-        </w:rPr>
-      </w:pPr>
-      <w:r>
-        <w:rPr>
-          <w:rFonts w:ascii="Times New Roman" w:eastAsia="宋体" w:hAnsi="Times New Roman" w:cs="Times New Roman"/>
-          <w:color w:val="000000"/>
-          <w:sz w:val="27"/>
-          <w:szCs w:val="27"/>
+          <w:sz w:val="24"/>
+          <w:szCs w:val="24"/>
+          <w:lang w:val="en-US"/>
+        </w:rPr>
+      </w:pPr>
+      <w:r>
+        <w:rPr>
+          <w:rFonts w:ascii="Times New Roman" w:eastAsia="宋体" w:hAnsi="Times New Roman" w:cs="Times New Roman"/>
+          <w:color w:val="000000"/>
+          <w:sz w:val="24"/>
+          <w:szCs w:val="24"/>
           <w:lang w:val="en-US"/>
         </w:rPr>
         <w:t xml:space="preserve">4. </w:t>
@@ -394,12 +359,14 @@
         <w:rPr>
           <w:rFonts w:ascii="Times New Roman" w:eastAsia="宋体" w:hAnsi="Times New Roman" w:cs="Times New Roman"/>
           <w:color w:val="000000"/>
-          <w:sz w:val="27"/>
-          <w:szCs w:val="27"/>
+          <w:sz w:val="24"/>
+          <w:szCs w:val="24"/>
           <w:lang w:val="en-US"/>
         </w:rPr>
         <w:t>WPF</w:t>
       </w:r>
+      <w:bookmarkStart w:id="0" w:name="_GoBack"/>
+      <w:bookmarkEnd w:id="0"/>
     </w:p>
     <w:p>
       <w:pPr>
@@ -409,12 +376,134 @@
         <w:rPr>
           <w:rFonts w:ascii="Times New Roman" w:eastAsia="宋体" w:hAnsi="Times New Roman" w:cs="Times New Roman"/>
           <w:color w:val="000000"/>
+          <w:sz w:val="24"/>
+          <w:szCs w:val="24"/>
+          <w:lang w:val="en-US"/>
+        </w:rPr>
+      </w:pPr>
+      <w:r>
+        <w:rPr>
+          <w:rFonts w:ascii="Times New Roman" w:eastAsia="宋体" w:hAnsi="Times New Roman" w:cs="Times New Roman"/>
+          <w:color w:val="000000"/>
+          <w:sz w:val="24"/>
+          <w:szCs w:val="24"/>
+          <w:lang w:val="en-US"/>
+        </w:rPr>
+        <w:t xml:space="preserve">5. </w:t>
+      </w:r>
+      <w:proofErr w:type="spellStart"/>
+      <w:proofErr w:type="gramStart"/>
+      <w:r>
+        <w:rPr>
+          <w:rFonts w:ascii="Times New Roman" w:eastAsia="宋体" w:hAnsi="Times New Roman" w:cs="Times New Roman"/>
+          <w:color w:val="000000"/>
+          <w:sz w:val="24"/>
+          <w:szCs w:val="24"/>
+          <w:lang w:val="en-US"/>
+        </w:rPr>
+        <w:t>StackPanel</w:t>
+      </w:r>
+      <w:proofErr w:type="spellEnd"/>
+      <w:r>
+        <w:rPr>
+          <w:rFonts w:ascii="Times New Roman" w:eastAsia="宋体" w:hAnsi="Times New Roman" w:cs="Times New Roman"/>
+          <w:color w:val="000000"/>
+          <w:sz w:val="24"/>
+          <w:szCs w:val="24"/>
+          <w:lang w:val="en-US"/>
+        </w:rPr>
+        <w:t xml:space="preserve"> ,</w:t>
+      </w:r>
+      <w:proofErr w:type="gramEnd"/>
+      <w:r>
+        <w:rPr>
+          <w:rFonts w:ascii="Times New Roman" w:eastAsia="宋体" w:hAnsi="Times New Roman" w:cs="Times New Roman"/>
+          <w:color w:val="000000"/>
+          <w:sz w:val="24"/>
+          <w:szCs w:val="24"/>
+          <w:lang w:val="en-US"/>
+        </w:rPr>
+        <w:t xml:space="preserve"> </w:t>
+      </w:r>
+      <w:proofErr w:type="spellStart"/>
+      <w:r>
+        <w:rPr>
+          <w:rFonts w:ascii="Times New Roman" w:eastAsia="宋体" w:hAnsi="Times New Roman" w:cs="Times New Roman"/>
+          <w:color w:val="000000"/>
+          <w:sz w:val="24"/>
+          <w:szCs w:val="24"/>
+          <w:lang w:val="en-US"/>
+        </w:rPr>
+        <w:t>Gridsplitter</w:t>
+      </w:r>
+      <w:proofErr w:type="spellEnd"/>
+    </w:p>
+    <w:p>
+      <w:pPr>
+        <w:rPr>
+          <w:rFonts w:ascii="Times New Roman" w:eastAsia="宋体" w:hAnsi="Times New Roman" w:cs="Times New Roman"/>
+          <w:color w:val="000000"/>
+          <w:sz w:val="24"/>
+          <w:szCs w:val="24"/>
+          <w:lang w:val="en-US"/>
+        </w:rPr>
+      </w:pPr>
+    </w:p>
+    <w:p>
+      <w:pPr>
+        <w:rPr>
+          <w:rFonts w:ascii="Times New Roman" w:eastAsia="宋体" w:hAnsi="Times New Roman" w:cs="Times New Roman"/>
+          <w:color w:val="000000"/>
+          <w:sz w:val="24"/>
+          <w:szCs w:val="24"/>
+          <w:lang w:val="en-US"/>
+        </w:rPr>
+      </w:pPr>
+      <w:r>
+        <w:rPr>
+          <w:rFonts w:ascii="Times New Roman" w:eastAsia="宋体" w:hAnsi="Times New Roman" w:cs="Times New Roman" w:hint="eastAsia"/>
+          <w:color w:val="000000"/>
+          <w:sz w:val="24"/>
+          <w:szCs w:val="24"/>
+          <w:lang w:val="en-US"/>
+        </w:rPr>
+        <w:t>Challenge:</w:t>
+      </w:r>
+    </w:p>
+    <w:p>
+      <w:pPr>
+        <w:rPr>
+          <w:rFonts w:ascii="Times New Roman" w:eastAsia="宋体" w:hAnsi="Times New Roman" w:cs="Times New Roman"/>
+          <w:color w:val="000000"/>
+          <w:sz w:val="24"/>
+          <w:szCs w:val="24"/>
+          <w:lang w:val="en-US"/>
+        </w:rPr>
+      </w:pPr>
+      <w:r>
+        <w:rPr>
+          <w:rFonts w:ascii="Times New Roman" w:eastAsia="宋体" w:hAnsi="Times New Roman" w:cs="Times New Roman" w:hint="eastAsia"/>
+          <w:color w:val="000000"/>
+          <w:sz w:val="24"/>
+          <w:szCs w:val="24"/>
+          <w:lang w:val="en-US"/>
+        </w:rPr>
+        <w:t>Implementing the above technologies.</w:t>
+      </w:r>
+    </w:p>
+    <w:p>
+      <w:pPr>
+        <w:rPr>
+          <w:rFonts w:ascii="Times New Roman" w:eastAsia="宋体" w:hAnsi="Times New Roman" w:cs="Times New Roman"/>
+          <w:color w:val="000000"/>
           <w:sz w:val="27"/>
           <w:szCs w:val="27"/>
           <w:lang w:val="en-US"/>
         </w:rPr>
       </w:pPr>
-      <w:r>
+    </w:p>
+    <w:p>
+      <w:pPr>
         <w:rPr>
           <w:rFonts w:ascii="Times New Roman" w:eastAsia="宋体" w:hAnsi="Times New Roman" w:cs="Times New Roman"/>
           <w:color w:val="000000"/>
@@ -422,11 +511,10 @@
           <w:szCs w:val="27"/>
           <w:lang w:val="en-US"/>
         </w:rPr>
-        <w:t xml:space="preserve">5. </w:t>
-      </w:r>
-      <w:proofErr w:type="spellStart"/>
-      <w:proofErr w:type="gramStart"/>
-      <w:r>
+      </w:pPr>
+    </w:p>
+    <w:p>
+      <w:pPr>
         <w:rPr>
           <w:rFonts w:ascii="Times New Roman" w:eastAsia="宋体" w:hAnsi="Times New Roman" w:cs="Times New Roman"/>
           <w:color w:val="000000"/>
@@ -434,10 +522,10 @@
           <w:szCs w:val="27"/>
           <w:lang w:val="en-US"/>
         </w:rPr>
-        <w:t>StackPanel</w:t>
-      </w:r>
-      <w:proofErr w:type="spellEnd"/>
-      <w:r>
+      </w:pPr>
+    </w:p>
+    <w:p>
+      <w:pPr>
         <w:rPr>
           <w:rFonts w:ascii="Times New Roman" w:eastAsia="宋体" w:hAnsi="Times New Roman" w:cs="Times New Roman"/>
           <w:color w:val="000000"/>
@@ -445,10 +533,10 @@
           <w:szCs w:val="27"/>
           <w:lang w:val="en-US"/>
         </w:rPr>
-        <w:t xml:space="preserve"> ,</w:t>
-      </w:r>
-      <w:proofErr w:type="gramEnd"/>
-      <w:r>
+      </w:pPr>
+    </w:p>
+    <w:p>
+      <w:pPr>
         <w:rPr>
           <w:rFonts w:ascii="Times New Roman" w:eastAsia="宋体" w:hAnsi="Times New Roman" w:cs="Times New Roman"/>
           <w:color w:val="000000"/>
@@ -456,10 +544,10 @@
           <w:szCs w:val="27"/>
           <w:lang w:val="en-US"/>
         </w:rPr>
-        <w:t xml:space="preserve"> </w:t>
-      </w:r>
-      <w:proofErr w:type="spellStart"/>
-      <w:r>
+      </w:pPr>
+    </w:p>
+    <w:p>
+      <w:pPr>
         <w:rPr>
           <w:rFonts w:ascii="Times New Roman" w:eastAsia="宋体" w:hAnsi="Times New Roman" w:cs="Times New Roman"/>
           <w:color w:val="000000"/>
@@ -467,96 +555,6 @@
           <w:szCs w:val="27"/>
           <w:lang w:val="en-US"/>
         </w:rPr>
-        <w:t>Gridsplitter</w:t>
-      </w:r>
-      <w:proofErr w:type="spellEnd"/>
-    </w:p>
-    <w:p>
-      <w:pPr>
-        <w:rPr>
-          <w:rFonts w:ascii="Times New Roman" w:eastAsia="宋体" w:hAnsi="Times New Roman" w:cs="Times New Roman"/>
-          <w:color w:val="000000"/>
-          <w:sz w:val="27"/>
-          <w:szCs w:val="27"/>
-          <w:lang w:val="en-US"/>
-        </w:rPr>
-      </w:pPr>
-    </w:p>
-    <w:p>
-      <w:pPr>
-        <w:rPr>
-          <w:rFonts w:ascii="Times New Roman" w:eastAsia="宋体" w:hAnsi="Times New Roman" w:cs="Times New Roman"/>
-          <w:color w:val="000000"/>
-          <w:sz w:val="27"/>
-          <w:szCs w:val="27"/>
-          <w:lang w:val="en-US"/>
-        </w:rPr>
-      </w:pPr>
-    </w:p>
-    <w:p>
-      <w:pPr>
-        <w:rPr>
-          <w:rFonts w:ascii="Times New Roman" w:eastAsia="宋体" w:hAnsi="Times New Roman" w:cs="Times New Roman"/>
-          <w:color w:val="000000"/>
-          <w:sz w:val="27"/>
-          <w:szCs w:val="27"/>
-          <w:lang w:val="en-US"/>
-        </w:rPr>
-      </w:pPr>
-    </w:p>
-    <w:p>
-      <w:pPr>
-        <w:rPr>
-          <w:rFonts w:ascii="Times New Roman" w:eastAsia="宋体" w:hAnsi="Times New Roman" w:cs="Times New Roman"/>
-          <w:color w:val="000000"/>
-          <w:sz w:val="27"/>
-          <w:szCs w:val="27"/>
-          <w:lang w:val="en-US"/>
-        </w:rPr>
-      </w:pPr>
-    </w:p>
-    <w:p>
-      <w:pPr>
-        <w:rPr>
-          <w:rFonts w:ascii="Times New Roman" w:eastAsia="宋体" w:hAnsi="Times New Roman" w:cs="Times New Roman"/>
-          <w:color w:val="000000"/>
-          <w:sz w:val="27"/>
-          <w:szCs w:val="27"/>
-          <w:lang w:val="en-US"/>
-        </w:rPr>
-      </w:pPr>
-    </w:p>
-    <w:p>
-      <w:pPr>
-        <w:rPr>
-          <w:rFonts w:ascii="Times New Roman" w:eastAsia="宋体" w:hAnsi="Times New Roman" w:cs="Times New Roman"/>
-          <w:color w:val="000000"/>
-          <w:sz w:val="27"/>
-          <w:szCs w:val="27"/>
-          <w:lang w:val="en-US"/>
-        </w:rPr>
-      </w:pPr>
-    </w:p>
-    <w:p>
-      <w:pPr>
-        <w:rPr>
-          <w:rFonts w:ascii="Times New Roman" w:eastAsia="宋体" w:hAnsi="Times New Roman" w:cs="Times New Roman"/>
-          <w:color w:val="000000"/>
-          <w:sz w:val="27"/>
-          <w:szCs w:val="27"/>
-          <w:lang w:val="en-US"/>
-        </w:rPr>
-      </w:pPr>
-    </w:p>
-    <w:p>
-      <w:pPr>
-        <w:rPr>
-          <w:rFonts w:ascii="Times New Roman" w:eastAsia="宋体" w:hAnsi="Times New Roman" w:cs="Times New Roman"/>
-          <w:color w:val="000000"/>
-          <w:sz w:val="27"/>
-          <w:szCs w:val="27"/>
-          <w:lang w:val="en-US"/>
-        </w:rPr>
       </w:pPr>
     </w:p>
     <w:p>
@@ -570,9 +568,10 @@
           <w:noProof/>
           <w:lang w:val="en-US"/>
         </w:rPr>
+        <w:lastRenderedPageBreak/>
         <w:drawing>
           <wp:inline distT="0" distB="0" distL="0" distR="0" wp14:anchorId="45F0BE8F" wp14:editId="35491060">
-            <wp:extent cx="5943600" cy="3872230"/>
+            <wp:extent cx="5943600" cy="3314700"/>
             <wp:effectExtent l="0" t="0" r="0" b="0"/>
             <wp:docPr id="1" name="Picture 1"/>
             <wp:cNvGraphicFramePr>
@@ -594,7 +593,7 @@
                   <pic:spPr>
                     <a:xfrm>
                       <a:off x="0" y="0"/>
-                      <a:ext cx="5943600" cy="3872230"/>
+                      <a:ext cx="5943600" cy="3314700"/>
                     </a:xfrm>
                     <a:prstGeom prst="rect">
                       <a:avLst/>
@@ -613,17 +612,30 @@
           <w:lang w:val="en-US"/>
         </w:rPr>
       </w:pPr>
+    </w:p>
+    <w:p>
+      <w:pPr>
+        <w:rPr>
+          <w:lang w:val="en-US"/>
+        </w:rPr>
+      </w:pPr>
+    </w:p>
+    <w:p>
+      <w:pPr>
+        <w:rPr>
+          <w:lang w:val="en-US"/>
+        </w:rPr>
+      </w:pPr>
       <w:r>
         <w:rPr>
           <w:noProof/>
           <w:lang w:val="en-US"/>
         </w:rPr>
-        <w:lastRenderedPageBreak/>
         <w:drawing>
-          <wp:inline distT="0" distB="0" distL="0" distR="0" wp14:anchorId="308A3E1B" wp14:editId="6183465F">
-            <wp:extent cx="5448300" cy="3581400"/>
-            <wp:effectExtent l="0" t="0" r="0" b="0"/>
-            <wp:docPr id="3" name="Picture 3"/>
+          <wp:inline distT="0" distB="0" distL="0" distR="0" wp14:anchorId="0F0F9A94" wp14:editId="5274BDB1">
+            <wp:extent cx="5629275" cy="4114800"/>
+            <wp:effectExtent l="0" t="0" r="9525" b="0"/>
+            <wp:docPr id="2" name="Picture 2"/>
             <wp:cNvGraphicFramePr>
               <a:graphicFrameLocks xmlns:a="http://schemas.openxmlformats.org/drawingml/2006/main" noChangeAspect="1"/>
             </wp:cNvGraphicFramePr>
@@ -643,7 +655,7 @@
                   <pic:spPr>
                     <a:xfrm>
                       <a:off x="0" y="0"/>
-                      <a:ext cx="5448300" cy="3581400"/>
+                      <a:ext cx="5629275" cy="4114800"/>
                     </a:xfrm>
                     <a:prstGeom prst="rect">
                       <a:avLst/>
@@ -666,40 +678,24 @@
     <w:p>
       <w:pPr>
         <w:rPr>
-          <w:lang w:val="en-US"/>
-        </w:rPr>
-      </w:pPr>
-    </w:p>
-    <w:p>
-      <w:pPr>
-        <w:rPr>
-          <w:lang w:val="en-US"/>
-        </w:rPr>
-      </w:pPr>
-    </w:p>
-    <w:p>
-      <w:pPr>
+          <w:sz w:val="36"/>
+          <w:szCs w:val="36"/>
+          <w:lang w:val="en-US"/>
+        </w:rPr>
+      </w:pPr>
+      <w:r>
         <w:rPr>
           <w:rFonts w:hint="eastAsia"/>
           <w:sz w:val="36"/>
           <w:szCs w:val="36"/>
           <w:lang w:val="en-US"/>
         </w:rPr>
-      </w:pPr>
-      <w:r>
-        <w:rPr>
-          <w:rFonts w:hint="eastAsia"/>
-          <w:sz w:val="36"/>
-          <w:szCs w:val="36"/>
-          <w:lang w:val="en-US"/>
-        </w:rPr>
         <w:t>Database</w:t>
       </w:r>
     </w:p>
     <w:p>
       <w:pPr>
         <w:rPr>
-          <w:rFonts w:hint="eastAsia"/>
           <w:lang w:val="en-US"/>
         </w:rPr>
       </w:pPr>

</xml_diff>